<commit_message>
Se agregó el documento con la información de los componentes implementados y las especificaciones técnicas de los mismos
</commit_message>
<xml_diff>
--- a/ficha_minisumo.docx
+++ b/ficha_minisumo.docx
@@ -1,6 +1,6 @@
 
 <file path=word/document.xml><?xml version="1.0" encoding="utf-8"?>
-<w:document xmlns:wpc="http://schemas.microsoft.com/office/word/2010/wordprocessingCanvas" xmlns:mc="http://schemas.openxmlformats.org/markup-compatibility/2006" xmlns:o="urn:schemas-microsoft-com:office:office" xmlns:r="http://schemas.openxmlformats.org/officeDocument/2006/relationships" xmlns:m="http://schemas.openxmlformats.org/officeDocument/2006/math" xmlns:v="urn:schemas-microsoft-com:vml" xmlns:wp14="http://schemas.microsoft.com/office/word/2010/wordprocessingDrawing" xmlns:wp="http://schemas.openxmlformats.org/drawingml/2006/wordprocessingDrawing" xmlns:w10="urn:schemas-microsoft-com:office:word" xmlns:w="http://schemas.openxmlformats.org/wordprocessingml/2006/main" xmlns:w14="http://schemas.microsoft.com/office/word/2010/wordml" xmlns:w15="http://schemas.microsoft.com/office/word/2012/wordml" xmlns:wpg="http://schemas.microsoft.com/office/word/2010/wordprocessingGroup" xmlns:wpi="http://schemas.microsoft.com/office/word/2010/wordprocessingInk" xmlns:wne="http://schemas.microsoft.com/office/word/2006/wordml" xmlns:wps="http://schemas.microsoft.com/office/word/2010/wordprocessingShape" mc:Ignorable="w14 w15 wp14">
+<w:document xmlns:wpc="http://schemas.microsoft.com/office/word/2010/wordprocessingCanvas" xmlns:cx="http://schemas.microsoft.com/office/drawing/2014/chartex" xmlns:cx1="http://schemas.microsoft.com/office/drawing/2015/9/8/chartex" xmlns:cx2="http://schemas.microsoft.com/office/drawing/2015/10/21/chartex" xmlns:cx3="http://schemas.microsoft.com/office/drawing/2016/5/9/chartex" xmlns:cx4="http://schemas.microsoft.com/office/drawing/2016/5/10/chartex" xmlns:cx5="http://schemas.microsoft.com/office/drawing/2016/5/11/chartex" xmlns:cx6="http://schemas.microsoft.com/office/drawing/2016/5/12/chartex" xmlns:cx7="http://schemas.microsoft.com/office/drawing/2016/5/13/chartex" xmlns:cx8="http://schemas.microsoft.com/office/drawing/2016/5/14/chartex" xmlns:mc="http://schemas.openxmlformats.org/markup-compatibility/2006" xmlns:aink="http://schemas.microsoft.com/office/drawing/2016/ink" xmlns:am3d="http://schemas.microsoft.com/office/drawing/2017/model3d" xmlns:o="urn:schemas-microsoft-com:office:office" xmlns:r="http://schemas.openxmlformats.org/officeDocument/2006/relationships" xmlns:m="http://schemas.openxmlformats.org/officeDocument/2006/math" xmlns:v="urn:schemas-microsoft-com:vml" xmlns:wp14="http://schemas.microsoft.com/office/word/2010/wordprocessingDrawing" xmlns:wp="http://schemas.openxmlformats.org/drawingml/2006/wordprocessingDrawing" xmlns:w10="urn:schemas-microsoft-com:office:word" xmlns:w="http://schemas.openxmlformats.org/wordprocessingml/2006/main" xmlns:w14="http://schemas.microsoft.com/office/word/2010/wordml" xmlns:w15="http://schemas.microsoft.com/office/word/2012/wordml" xmlns:w16cid="http://schemas.microsoft.com/office/word/2016/wordml/cid" xmlns:w16se="http://schemas.microsoft.com/office/word/2015/wordml/symex" xmlns:wpg="http://schemas.microsoft.com/office/word/2010/wordprocessingGroup" xmlns:wpi="http://schemas.microsoft.com/office/word/2010/wordprocessingInk" xmlns:wne="http://schemas.microsoft.com/office/word/2006/wordml" xmlns:wps="http://schemas.microsoft.com/office/word/2010/wordprocessingShape" mc:Ignorable="w14 w15 w16se w16cid wp14">
   <w:body>
     <w:tbl>
       <w:tblPr>
@@ -22,8 +22,8 @@
         <w:tblLook w:val="04A0" w:firstRow="1" w:lastRow="0" w:firstColumn="1" w:lastColumn="0" w:noHBand="0" w:noVBand="1"/>
       </w:tblPr>
       <w:tblGrid>
-        <w:gridCol w:w="2089"/>
-        <w:gridCol w:w="7496"/>
+        <w:gridCol w:w="2082"/>
+        <w:gridCol w:w="7503"/>
       </w:tblGrid>
       <w:tr>
         <w:tc>
@@ -41,15 +41,16 @@
           <w:p>
             <w:pPr>
               <w:spacing w:after="0" w:line="240" w:lineRule="auto"/>
+              <w:jc w:val="center"/>
               <w:rPr>
                 <w:rFonts w:ascii="Arial" w:eastAsia="Times New Roman" w:hAnsi="Arial" w:cs="Arial"/>
                 <w:b/>
                 <w:color w:val="333333"/>
                 <w:sz w:val="18"/>
                 <w:szCs w:val="18"/>
-              </w:rPr>
-            </w:pPr>
-            <w:proofErr w:type="spellStart"/>
+                <w:lang w:val="es-CO"/>
+              </w:rPr>
+            </w:pPr>
             <w:r>
               <w:rPr>
                 <w:rFonts w:ascii="Arial" w:eastAsia="Times New Roman" w:hAnsi="Arial" w:cs="Arial"/>
@@ -57,19 +58,9 @@
                 <w:color w:val="333333"/>
                 <w:sz w:val="18"/>
                 <w:szCs w:val="18"/>
-              </w:rPr>
-              <w:t>Nombre</w:t>
-            </w:r>
-            <w:proofErr w:type="spellEnd"/>
-            <w:r>
-              <w:rPr>
-                <w:rFonts w:ascii="Arial" w:eastAsia="Times New Roman" w:hAnsi="Arial" w:cs="Arial"/>
-                <w:b/>
-                <w:color w:val="333333"/>
-                <w:sz w:val="18"/>
-                <w:szCs w:val="18"/>
-              </w:rPr>
-              <w:t xml:space="preserve"> del robot</w:t>
+                <w:lang w:val="es-CO"/>
+              </w:rPr>
+              <w:t>Nombre del robot</w:t>
             </w:r>
           </w:p>
         </w:tc>
@@ -128,12 +119,14 @@
           <w:p>
             <w:pPr>
               <w:spacing w:after="0" w:line="240" w:lineRule="auto"/>
+              <w:jc w:val="center"/>
               <w:rPr>
                 <w:rFonts w:ascii="Arial" w:eastAsia="Times New Roman" w:hAnsi="Arial" w:cs="Arial"/>
                 <w:b/>
                 <w:color w:val="333333"/>
                 <w:sz w:val="18"/>
                 <w:szCs w:val="18"/>
+                <w:lang w:val="es-CO"/>
               </w:rPr>
             </w:pPr>
             <w:r>
@@ -143,6 +136,7 @@
                 <w:color w:val="333333"/>
                 <w:sz w:val="18"/>
                 <w:szCs w:val="18"/>
+                <w:lang w:val="es-CO"/>
               </w:rPr>
               <w:t>Universidad</w:t>
             </w:r>
@@ -202,15 +196,16 @@
           <w:p>
             <w:pPr>
               <w:spacing w:after="0" w:line="240" w:lineRule="auto"/>
+              <w:jc w:val="center"/>
               <w:rPr>
                 <w:rFonts w:ascii="Arial" w:eastAsia="Times New Roman" w:hAnsi="Arial" w:cs="Arial"/>
                 <w:b/>
                 <w:color w:val="333333"/>
                 <w:sz w:val="18"/>
                 <w:szCs w:val="18"/>
-              </w:rPr>
-            </w:pPr>
-            <w:proofErr w:type="spellStart"/>
+                <w:lang w:val="es-CO"/>
+              </w:rPr>
+            </w:pPr>
             <w:r>
               <w:rPr>
                 <w:rFonts w:ascii="Arial" w:eastAsia="Times New Roman" w:hAnsi="Arial" w:cs="Arial"/>
@@ -218,10 +213,10 @@
                 <w:color w:val="333333"/>
                 <w:sz w:val="18"/>
                 <w:szCs w:val="18"/>
+                <w:lang w:val="es-CO"/>
               </w:rPr>
               <w:t>Integrantes</w:t>
             </w:r>
-            <w:proofErr w:type="spellEnd"/>
           </w:p>
         </w:tc>
         <w:tc>
@@ -256,64 +251,28 @@
                 <w:szCs w:val="18"/>
                 <w:lang w:val="es-CO"/>
               </w:rPr>
-              <w:t xml:space="preserve">Miguel </w:t>
-            </w:r>
-            <w:proofErr w:type="spellStart"/>
-            <w:r>
-              <w:rPr>
-                <w:rFonts w:ascii="Arial" w:eastAsia="Times New Roman" w:hAnsi="Arial" w:cs="Arial"/>
-                <w:color w:val="333333"/>
-                <w:sz w:val="18"/>
-                <w:szCs w:val="18"/>
-                <w:lang w:val="es-CO"/>
-              </w:rPr>
-              <w:t>Matallana</w:t>
-            </w:r>
-            <w:proofErr w:type="spellEnd"/>
-            <w:r>
-              <w:rPr>
-                <w:rFonts w:ascii="Arial" w:eastAsia="Times New Roman" w:hAnsi="Arial" w:cs="Arial"/>
-                <w:color w:val="333333"/>
-                <w:sz w:val="18"/>
-                <w:szCs w:val="18"/>
-                <w:lang w:val="es-CO"/>
-              </w:rPr>
-              <w:t xml:space="preserve">, Jair </w:t>
-            </w:r>
-            <w:proofErr w:type="spellStart"/>
-            <w:r>
-              <w:rPr>
-                <w:rFonts w:ascii="Arial" w:eastAsia="Times New Roman" w:hAnsi="Arial" w:cs="Arial"/>
-                <w:color w:val="333333"/>
-                <w:sz w:val="18"/>
-                <w:szCs w:val="18"/>
-                <w:lang w:val="es-CO"/>
-              </w:rPr>
-              <w:t>Beltran</w:t>
-            </w:r>
-            <w:proofErr w:type="spellEnd"/>
-            <w:r>
-              <w:rPr>
-                <w:rFonts w:ascii="Arial" w:eastAsia="Times New Roman" w:hAnsi="Arial" w:cs="Arial"/>
-                <w:color w:val="333333"/>
-                <w:sz w:val="18"/>
-                <w:szCs w:val="18"/>
-                <w:lang w:val="es-CO"/>
-              </w:rPr>
-              <w:t xml:space="preserve">, Laura </w:t>
-            </w:r>
-            <w:proofErr w:type="spellStart"/>
-            <w:r>
-              <w:rPr>
-                <w:rFonts w:ascii="Arial" w:eastAsia="Times New Roman" w:hAnsi="Arial" w:cs="Arial"/>
-                <w:color w:val="333333"/>
-                <w:sz w:val="18"/>
-                <w:szCs w:val="18"/>
-                <w:lang w:val="es-CO"/>
-              </w:rPr>
-              <w:t>Castiblanco</w:t>
-            </w:r>
-            <w:proofErr w:type="spellEnd"/>
+              <w:t xml:space="preserve">Miguel Matallana, Jair </w:t>
+            </w:r>
+            <w:r>
+              <w:rPr>
+                <w:rFonts w:ascii="Arial" w:eastAsia="Times New Roman" w:hAnsi="Arial" w:cs="Arial"/>
+                <w:color w:val="333333"/>
+                <w:sz w:val="18"/>
+                <w:szCs w:val="18"/>
+                <w:lang w:val="es-CO"/>
+              </w:rPr>
+              <w:t>Beltrán</w:t>
+            </w:r>
+            <w:r>
+              <w:rPr>
+                <w:rFonts w:ascii="Arial" w:eastAsia="Times New Roman" w:hAnsi="Arial" w:cs="Arial"/>
+                <w:color w:val="333333"/>
+                <w:sz w:val="18"/>
+                <w:szCs w:val="18"/>
+                <w:lang w:val="es-CO"/>
+              </w:rPr>
+              <w:t>, Laura Castiblanco</w:t>
+            </w:r>
           </w:p>
         </w:tc>
       </w:tr>
@@ -334,15 +293,16 @@
           <w:p>
             <w:pPr>
               <w:spacing w:after="0" w:line="240" w:lineRule="auto"/>
+              <w:jc w:val="center"/>
               <w:rPr>
                 <w:rFonts w:ascii="Arial" w:eastAsia="Times New Roman" w:hAnsi="Arial" w:cs="Arial"/>
                 <w:b/>
                 <w:color w:val="333333"/>
                 <w:sz w:val="18"/>
                 <w:szCs w:val="18"/>
-              </w:rPr>
-            </w:pPr>
-            <w:proofErr w:type="spellStart"/>
+                <w:lang w:val="es-CO"/>
+              </w:rPr>
+            </w:pPr>
             <w:r>
               <w:rPr>
                 <w:rFonts w:ascii="Arial" w:eastAsia="Times New Roman" w:hAnsi="Arial" w:cs="Arial"/>
@@ -350,10 +310,10 @@
                 <w:color w:val="333333"/>
                 <w:sz w:val="18"/>
                 <w:szCs w:val="18"/>
+                <w:lang w:val="es-CO"/>
               </w:rPr>
               <w:t>Dimensiones</w:t>
             </w:r>
-            <w:proofErr w:type="spellEnd"/>
           </w:p>
         </w:tc>
         <w:tc>
@@ -420,12 +380,14 @@
           <w:p>
             <w:pPr>
               <w:spacing w:after="0" w:line="240" w:lineRule="auto"/>
+              <w:jc w:val="center"/>
               <w:rPr>
                 <w:rFonts w:ascii="Arial" w:eastAsia="Times New Roman" w:hAnsi="Arial" w:cs="Arial"/>
                 <w:b/>
                 <w:color w:val="333333"/>
                 <w:sz w:val="18"/>
                 <w:szCs w:val="18"/>
+                <w:lang w:val="es-CO"/>
               </w:rPr>
             </w:pPr>
             <w:r>
@@ -435,6 +397,7 @@
                 <w:color w:val="333333"/>
                 <w:sz w:val="18"/>
                 <w:szCs w:val="18"/>
+                <w:lang w:val="es-CO"/>
               </w:rPr>
               <w:t>Peso</w:t>
             </w:r>
@@ -461,14 +424,16 @@
                 <w:color w:val="333333"/>
                 <w:sz w:val="18"/>
                 <w:szCs w:val="18"/>
-              </w:rPr>
-            </w:pPr>
-            <w:r>
-              <w:rPr>
-                <w:rFonts w:ascii="Arial" w:eastAsia="Times New Roman" w:hAnsi="Arial" w:cs="Arial"/>
-                <w:color w:val="333333"/>
-                <w:sz w:val="18"/>
-                <w:szCs w:val="18"/>
+                <w:lang w:val="es-CO"/>
+              </w:rPr>
+            </w:pPr>
+            <w:r>
+              <w:rPr>
+                <w:rFonts w:ascii="Arial" w:eastAsia="Times New Roman" w:hAnsi="Arial" w:cs="Arial"/>
+                <w:color w:val="333333"/>
+                <w:sz w:val="18"/>
+                <w:szCs w:val="18"/>
+                <w:lang w:val="es-CO"/>
               </w:rPr>
               <w:t>400</w:t>
             </w:r>
@@ -478,6 +443,7 @@
                 <w:color w:val="333333"/>
                 <w:sz w:val="18"/>
                 <w:szCs w:val="18"/>
+                <w:lang w:val="es-CO"/>
               </w:rPr>
               <w:t xml:space="preserve"> g</w:t>
             </w:r>
@@ -501,15 +467,16 @@
           <w:p>
             <w:pPr>
               <w:spacing w:after="0" w:line="240" w:lineRule="auto"/>
+              <w:jc w:val="center"/>
               <w:rPr>
                 <w:rFonts w:ascii="Arial" w:eastAsia="Times New Roman" w:hAnsi="Arial" w:cs="Arial"/>
                 <w:b/>
                 <w:color w:val="333333"/>
                 <w:sz w:val="18"/>
                 <w:szCs w:val="18"/>
-              </w:rPr>
-            </w:pPr>
-            <w:proofErr w:type="spellStart"/>
+                <w:lang w:val="es-CO"/>
+              </w:rPr>
+            </w:pPr>
             <w:r>
               <w:rPr>
                 <w:rFonts w:ascii="Arial" w:eastAsia="Times New Roman" w:hAnsi="Arial" w:cs="Arial"/>
@@ -517,10 +484,10 @@
                 <w:color w:val="333333"/>
                 <w:sz w:val="18"/>
                 <w:szCs w:val="18"/>
+                <w:lang w:val="es-CO"/>
               </w:rPr>
               <w:t>Alimentación</w:t>
             </w:r>
-            <w:proofErr w:type="spellEnd"/>
           </w:p>
         </w:tc>
         <w:tc>
@@ -576,6 +543,16 @@
                 <w:lang w:val="es-CO"/>
               </w:rPr>
               <w:t>V</w:t>
+            </w:r>
+            <w:r>
+              <w:rPr>
+                <w:rFonts w:ascii="Arial" w:eastAsia="Times New Roman" w:hAnsi="Arial" w:cs="Arial"/>
+                <w:color w:val="333333"/>
+                <w:sz w:val="18"/>
+                <w:szCs w:val="18"/>
+                <w:lang w:val="es-CO"/>
+              </w:rPr>
+              <w:t xml:space="preserve"> de 2 celdas.</w:t>
             </w:r>
           </w:p>
         </w:tc>
@@ -597,12 +574,14 @@
           <w:p>
             <w:pPr>
               <w:spacing w:after="0" w:line="240" w:lineRule="auto"/>
+              <w:jc w:val="center"/>
               <w:rPr>
                 <w:rFonts w:ascii="Arial" w:eastAsia="Times New Roman" w:hAnsi="Arial" w:cs="Arial"/>
                 <w:b/>
                 <w:color w:val="333333"/>
                 <w:sz w:val="18"/>
                 <w:szCs w:val="18"/>
+                <w:lang w:val="es-CO"/>
               </w:rPr>
             </w:pPr>
             <w:r>
@@ -612,21 +591,10 @@
                 <w:color w:val="333333"/>
                 <w:sz w:val="18"/>
                 <w:szCs w:val="18"/>
-              </w:rPr>
-              <w:t xml:space="preserve">Sistema de </w:t>
-            </w:r>
-            <w:proofErr w:type="spellStart"/>
-            <w:r>
-              <w:rPr>
-                <w:rFonts w:ascii="Arial" w:eastAsia="Times New Roman" w:hAnsi="Arial" w:cs="Arial"/>
-                <w:b/>
-                <w:color w:val="333333"/>
-                <w:sz w:val="18"/>
-                <w:szCs w:val="18"/>
-              </w:rPr>
-              <w:t>locomoción</w:t>
-            </w:r>
-            <w:proofErr w:type="spellEnd"/>
+                <w:lang w:val="es-CO"/>
+              </w:rPr>
+              <w:t>Sistema de locomoción</w:t>
+            </w:r>
           </w:p>
         </w:tc>
         <w:tc>
@@ -698,25 +666,14 @@
               </w:rPr>
               <w:t xml:space="preserve"> </w:t>
             </w:r>
-            <w:proofErr w:type="spellStart"/>
-            <w:r>
-              <w:rPr>
-                <w:rFonts w:ascii="Arial" w:eastAsia="Times New Roman" w:hAnsi="Arial" w:cs="Arial"/>
-                <w:sz w:val="18"/>
-                <w:szCs w:val="18"/>
-                <w:lang w:val="es-CO"/>
-              </w:rPr>
-              <w:t>autoperforantes</w:t>
-            </w:r>
-            <w:proofErr w:type="spellEnd"/>
-            <w:r>
-              <w:rPr>
-                <w:rFonts w:ascii="Arial" w:eastAsia="Times New Roman" w:hAnsi="Arial" w:cs="Arial"/>
-                <w:sz w:val="18"/>
-                <w:szCs w:val="18"/>
-                <w:lang w:val="es-CO"/>
-              </w:rPr>
-              <w:t>.</w:t>
+            <w:r>
+              <w:rPr>
+                <w:rFonts w:ascii="Arial" w:eastAsia="Times New Roman" w:hAnsi="Arial" w:cs="Arial"/>
+                <w:sz w:val="18"/>
+                <w:szCs w:val="18"/>
+                <w:lang w:val="es-CO"/>
+              </w:rPr>
+              <w:t>autoperforantes.</w:t>
             </w:r>
           </w:p>
         </w:tc>
@@ -738,15 +695,16 @@
           <w:p>
             <w:pPr>
               <w:spacing w:after="0" w:line="240" w:lineRule="auto"/>
+              <w:jc w:val="center"/>
               <w:rPr>
                 <w:rFonts w:ascii="Arial" w:eastAsia="Times New Roman" w:hAnsi="Arial" w:cs="Arial"/>
                 <w:b/>
                 <w:color w:val="333333"/>
                 <w:sz w:val="18"/>
                 <w:szCs w:val="18"/>
-              </w:rPr>
-            </w:pPr>
-            <w:proofErr w:type="spellStart"/>
+                <w:lang w:val="es-CO"/>
+              </w:rPr>
+            </w:pPr>
             <w:r>
               <w:rPr>
                 <w:rFonts w:ascii="Arial" w:eastAsia="Times New Roman" w:hAnsi="Arial" w:cs="Arial"/>
@@ -754,10 +712,10 @@
                 <w:color w:val="333333"/>
                 <w:sz w:val="18"/>
                 <w:szCs w:val="18"/>
+                <w:lang w:val="es-CO"/>
               </w:rPr>
               <w:t>Sensores</w:t>
             </w:r>
-            <w:proofErr w:type="spellEnd"/>
           </w:p>
         </w:tc>
         <w:tc>
@@ -781,125 +739,68 @@
                 <w:color w:val="333333"/>
                 <w:sz w:val="18"/>
                 <w:szCs w:val="18"/>
-              </w:rPr>
-            </w:pPr>
-            <w:r>
-              <w:rPr>
-                <w:rFonts w:ascii="Arial" w:eastAsia="Times New Roman" w:hAnsi="Arial" w:cs="Arial"/>
-                <w:color w:val="333333"/>
-                <w:sz w:val="18"/>
-                <w:szCs w:val="18"/>
-              </w:rPr>
-              <w:t xml:space="preserve">4 </w:t>
-            </w:r>
-            <w:proofErr w:type="spellStart"/>
-            <w:r>
-              <w:rPr>
-                <w:rFonts w:ascii="Arial" w:eastAsia="Times New Roman" w:hAnsi="Arial" w:cs="Arial"/>
-                <w:color w:val="333333"/>
-                <w:sz w:val="18"/>
-                <w:szCs w:val="18"/>
-              </w:rPr>
-              <w:t>sensores</w:t>
-            </w:r>
-            <w:proofErr w:type="spellEnd"/>
-            <w:r>
-              <w:rPr>
-                <w:rFonts w:ascii="Arial" w:eastAsia="Times New Roman" w:hAnsi="Arial" w:cs="Arial"/>
-                <w:color w:val="333333"/>
-                <w:sz w:val="18"/>
-                <w:szCs w:val="18"/>
-              </w:rPr>
-              <w:t xml:space="preserve"> </w:t>
-            </w:r>
-            <w:r>
-              <w:rPr>
-                <w:rFonts w:ascii="Arial" w:eastAsia="Times New Roman" w:hAnsi="Arial" w:cs="Arial"/>
-                <w:color w:val="333333"/>
-                <w:sz w:val="18"/>
-                <w:szCs w:val="18"/>
+                <w:lang w:val="es-CO"/>
+              </w:rPr>
+            </w:pPr>
+            <w:r>
+              <w:rPr>
+                <w:rFonts w:ascii="Arial" w:eastAsia="Times New Roman" w:hAnsi="Arial" w:cs="Arial"/>
+                <w:color w:val="333333"/>
+                <w:sz w:val="18"/>
+                <w:szCs w:val="18"/>
+                <w:lang w:val="es-CO"/>
+              </w:rPr>
+              <w:t xml:space="preserve">4 sensores </w:t>
+            </w:r>
+            <w:r>
+              <w:rPr>
+                <w:rFonts w:ascii="Arial" w:eastAsia="Times New Roman" w:hAnsi="Arial" w:cs="Arial"/>
+                <w:color w:val="333333"/>
+                <w:sz w:val="18"/>
+                <w:szCs w:val="18"/>
+                <w:lang w:val="es-CO"/>
               </w:rPr>
               <w:t xml:space="preserve">de </w:t>
             </w:r>
-            <w:proofErr w:type="spellStart"/>
-            <w:r>
-              <w:rPr>
-                <w:rFonts w:ascii="Arial" w:eastAsia="Times New Roman" w:hAnsi="Arial" w:cs="Arial"/>
-                <w:color w:val="333333"/>
-                <w:sz w:val="18"/>
-                <w:szCs w:val="18"/>
-              </w:rPr>
-              <w:t>linea</w:t>
-            </w:r>
-            <w:proofErr w:type="spellEnd"/>
-            <w:r>
-              <w:rPr>
-                <w:rFonts w:ascii="Arial" w:eastAsia="Times New Roman" w:hAnsi="Arial" w:cs="Arial"/>
-                <w:color w:val="333333"/>
-                <w:sz w:val="18"/>
-                <w:szCs w:val="18"/>
-              </w:rPr>
-              <w:t xml:space="preserve"> QTR-1A, 2 </w:t>
-            </w:r>
-            <w:proofErr w:type="spellStart"/>
-            <w:r>
-              <w:rPr>
-                <w:rFonts w:ascii="Arial" w:eastAsia="Times New Roman" w:hAnsi="Arial" w:cs="Arial"/>
-                <w:color w:val="333333"/>
-                <w:sz w:val="18"/>
-                <w:szCs w:val="18"/>
-              </w:rPr>
-              <w:t>sensores</w:t>
-            </w:r>
-            <w:proofErr w:type="spellEnd"/>
-            <w:r>
-              <w:rPr>
-                <w:rFonts w:ascii="Arial" w:eastAsia="Times New Roman" w:hAnsi="Arial" w:cs="Arial"/>
-                <w:color w:val="333333"/>
-                <w:sz w:val="18"/>
-                <w:szCs w:val="18"/>
-              </w:rPr>
-              <w:t xml:space="preserve"> </w:t>
-            </w:r>
-            <w:proofErr w:type="spellStart"/>
-            <w:r>
-              <w:rPr>
-                <w:rFonts w:ascii="Arial" w:eastAsia="Times New Roman" w:hAnsi="Arial" w:cs="Arial"/>
-                <w:color w:val="333333"/>
-                <w:sz w:val="18"/>
-                <w:szCs w:val="18"/>
-              </w:rPr>
-              <w:t>inflarrojo</w:t>
-            </w:r>
-            <w:proofErr w:type="spellEnd"/>
-            <w:r>
-              <w:rPr>
-                <w:rFonts w:ascii="Arial" w:eastAsia="Times New Roman" w:hAnsi="Arial" w:cs="Arial"/>
-                <w:color w:val="333333"/>
-                <w:sz w:val="18"/>
-                <w:szCs w:val="18"/>
-              </w:rPr>
-              <w:t xml:space="preserve"> Sharp </w:t>
-            </w:r>
-            <w:proofErr w:type="spellStart"/>
-            <w:r>
-              <w:rPr>
-                <w:rFonts w:ascii="Arial" w:eastAsia="Times New Roman" w:hAnsi="Arial" w:cs="Arial"/>
-                <w:color w:val="333333"/>
-                <w:sz w:val="18"/>
-                <w:szCs w:val="18"/>
-              </w:rPr>
-              <w:t>Análogo</w:t>
-            </w:r>
-            <w:proofErr w:type="spellEnd"/>
-            <w:r>
-              <w:rPr>
-                <w:rFonts w:ascii="Arial" w:eastAsia="Times New Roman" w:hAnsi="Arial" w:cs="Arial"/>
-                <w:color w:val="333333"/>
-                <w:sz w:val="18"/>
-                <w:szCs w:val="18"/>
-              </w:rPr>
-              <w:t xml:space="preserve">  </w:t>
+            <w:r>
+              <w:rPr>
+                <w:rFonts w:ascii="Arial" w:eastAsia="Times New Roman" w:hAnsi="Arial" w:cs="Arial"/>
+                <w:color w:val="333333"/>
+                <w:sz w:val="18"/>
+                <w:szCs w:val="18"/>
+                <w:lang w:val="es-CO"/>
+              </w:rPr>
+              <w:t>línea</w:t>
+            </w:r>
+            <w:r>
+              <w:rPr>
+                <w:rFonts w:ascii="Arial" w:eastAsia="Times New Roman" w:hAnsi="Arial" w:cs="Arial"/>
+                <w:color w:val="333333"/>
+                <w:sz w:val="18"/>
+                <w:szCs w:val="18"/>
+                <w:lang w:val="es-CO"/>
+              </w:rPr>
+              <w:t xml:space="preserve"> QTR-1A, 2 sensores </w:t>
+            </w:r>
+            <w:r>
+              <w:rPr>
+                <w:rFonts w:ascii="Arial" w:eastAsia="Times New Roman" w:hAnsi="Arial" w:cs="Arial"/>
+                <w:color w:val="333333"/>
+                <w:sz w:val="18"/>
+                <w:szCs w:val="18"/>
+                <w:lang w:val="es-CO"/>
+              </w:rPr>
+              <w:t>infrarrojo</w:t>
+            </w:r>
+            <w:r>
+              <w:rPr>
+                <w:rFonts w:ascii="Arial" w:eastAsia="Times New Roman" w:hAnsi="Arial" w:cs="Arial"/>
+                <w:color w:val="333333"/>
+                <w:sz w:val="18"/>
+                <w:szCs w:val="18"/>
+                <w:lang w:val="es-CO"/>
+              </w:rPr>
+              <w:t xml:space="preserve"> Sharp Análogo  </w:t>
             </w:r>
           </w:p>
         </w:tc>
@@ -921,15 +822,16 @@
           <w:p>
             <w:pPr>
               <w:spacing w:after="0" w:line="240" w:lineRule="auto"/>
+              <w:jc w:val="center"/>
               <w:rPr>
                 <w:rFonts w:ascii="Arial" w:eastAsia="Times New Roman" w:hAnsi="Arial" w:cs="Arial"/>
                 <w:b/>
                 <w:color w:val="333333"/>
                 <w:sz w:val="18"/>
                 <w:szCs w:val="18"/>
-              </w:rPr>
-            </w:pPr>
-            <w:proofErr w:type="spellStart"/>
+                <w:lang w:val="es-CO"/>
+              </w:rPr>
+            </w:pPr>
             <w:r>
               <w:rPr>
                 <w:rFonts w:ascii="Arial" w:eastAsia="Times New Roman" w:hAnsi="Arial" w:cs="Arial"/>
@@ -937,10 +839,10 @@
                 <w:color w:val="333333"/>
                 <w:sz w:val="18"/>
                 <w:szCs w:val="18"/>
+                <w:lang w:val="es-CO"/>
               </w:rPr>
               <w:t>Materiales</w:t>
             </w:r>
-            <w:proofErr w:type="spellEnd"/>
           </w:p>
         </w:tc>
         <w:tc>
@@ -970,14 +872,16 @@
                 <w:color w:val="333333"/>
                 <w:sz w:val="18"/>
                 <w:szCs w:val="18"/>
-              </w:rPr>
-            </w:pPr>
-            <w:r>
-              <w:rPr>
-                <w:rFonts w:ascii="Arial" w:eastAsia="Times New Roman" w:hAnsi="Arial" w:cs="Arial"/>
-                <w:color w:val="333333"/>
-                <w:sz w:val="18"/>
-                <w:szCs w:val="18"/>
+                <w:lang w:val="es-CO"/>
+              </w:rPr>
+            </w:pPr>
+            <w:r>
+              <w:rPr>
+                <w:rFonts w:ascii="Arial" w:eastAsia="Times New Roman" w:hAnsi="Arial" w:cs="Arial"/>
+                <w:color w:val="333333"/>
+                <w:sz w:val="18"/>
+                <w:szCs w:val="18"/>
+                <w:lang w:val="es-CO"/>
               </w:rPr>
               <w:t>STM32F103</w:t>
             </w:r>
@@ -996,15 +900,16 @@
                 <w:color w:val="333333"/>
                 <w:sz w:val="18"/>
                 <w:szCs w:val="18"/>
-              </w:rPr>
-            </w:pPr>
-            <w:proofErr w:type="spellStart"/>
-            <w:r>
-              <w:rPr>
-                <w:rFonts w:ascii="Arial" w:eastAsia="Times New Roman" w:hAnsi="Arial" w:cs="Arial"/>
-                <w:color w:val="333333"/>
-                <w:sz w:val="18"/>
-                <w:szCs w:val="18"/>
+                <w:lang w:val="es-CO"/>
+              </w:rPr>
+            </w:pPr>
+            <w:r>
+              <w:rPr>
+                <w:rFonts w:ascii="Arial" w:eastAsia="Times New Roman" w:hAnsi="Arial" w:cs="Arial"/>
+                <w:color w:val="333333"/>
+                <w:sz w:val="18"/>
+                <w:szCs w:val="18"/>
+                <w:lang w:val="es-CO"/>
               </w:rPr>
               <w:t>R</w:t>
             </w:r>
@@ -1014,10 +919,10 @@
                 <w:color w:val="333333"/>
                 <w:sz w:val="18"/>
                 <w:szCs w:val="18"/>
+                <w:lang w:val="es-CO"/>
               </w:rPr>
               <w:t>uedas</w:t>
             </w:r>
-            <w:proofErr w:type="spellEnd"/>
           </w:p>
           <w:p>
             <w:pPr>
@@ -1033,14 +938,16 @@
                 <w:color w:val="333333"/>
                 <w:sz w:val="18"/>
                 <w:szCs w:val="18"/>
-              </w:rPr>
-            </w:pPr>
-            <w:r>
-              <w:rPr>
-                <w:rFonts w:ascii="Arial" w:eastAsia="Times New Roman" w:hAnsi="Arial" w:cs="Arial"/>
-                <w:color w:val="333333"/>
-                <w:sz w:val="18"/>
-                <w:szCs w:val="18"/>
+                <w:lang w:val="es-CO"/>
+              </w:rPr>
+            </w:pPr>
+            <w:r>
+              <w:rPr>
+                <w:rFonts w:ascii="Arial" w:eastAsia="Times New Roman" w:hAnsi="Arial" w:cs="Arial"/>
+                <w:color w:val="333333"/>
+                <w:sz w:val="18"/>
+                <w:szCs w:val="18"/>
+                <w:lang w:val="es-CO"/>
               </w:rPr>
               <w:t>M</w:t>
             </w:r>
@@ -1050,20 +957,10 @@
                 <w:color w:val="333333"/>
                 <w:sz w:val="18"/>
                 <w:szCs w:val="18"/>
-              </w:rPr>
-              <w:t>otor-</w:t>
-            </w:r>
-            <w:proofErr w:type="spellStart"/>
-            <w:r>
-              <w:rPr>
-                <w:rFonts w:ascii="Arial" w:eastAsia="Times New Roman" w:hAnsi="Arial" w:cs="Arial"/>
-                <w:color w:val="333333"/>
-                <w:sz w:val="18"/>
-                <w:szCs w:val="18"/>
-              </w:rPr>
-              <w:t>reductores</w:t>
-            </w:r>
-            <w:proofErr w:type="spellEnd"/>
+                <w:lang w:val="es-CO"/>
+              </w:rPr>
+              <w:t>otor-reductores</w:t>
+            </w:r>
           </w:p>
           <w:p>
             <w:pPr>
@@ -1079,15 +976,16 @@
                 <w:color w:val="333333"/>
                 <w:sz w:val="18"/>
                 <w:szCs w:val="18"/>
-              </w:rPr>
-            </w:pPr>
-            <w:proofErr w:type="spellStart"/>
-            <w:r>
-              <w:rPr>
-                <w:rFonts w:ascii="Arial" w:eastAsia="Times New Roman" w:hAnsi="Arial" w:cs="Arial"/>
-                <w:color w:val="333333"/>
-                <w:sz w:val="18"/>
-                <w:szCs w:val="18"/>
+                <w:lang w:val="es-CO"/>
+              </w:rPr>
+            </w:pPr>
+            <w:r>
+              <w:rPr>
+                <w:rFonts w:ascii="Arial" w:eastAsia="Times New Roman" w:hAnsi="Arial" w:cs="Arial"/>
+                <w:color w:val="333333"/>
+                <w:sz w:val="18"/>
+                <w:szCs w:val="18"/>
+                <w:lang w:val="es-CO"/>
               </w:rPr>
               <w:t>T</w:t>
             </w:r>
@@ -1097,30 +995,10 @@
                 <w:color w:val="333333"/>
                 <w:sz w:val="18"/>
                 <w:szCs w:val="18"/>
-              </w:rPr>
-              <w:t>ornillos</w:t>
-            </w:r>
-            <w:proofErr w:type="spellEnd"/>
-            <w:r>
-              <w:rPr>
-                <w:rFonts w:ascii="Arial" w:eastAsia="Times New Roman" w:hAnsi="Arial" w:cs="Arial"/>
-                <w:color w:val="333333"/>
-                <w:sz w:val="18"/>
-                <w:szCs w:val="18"/>
-              </w:rPr>
-              <w:t xml:space="preserve"> y </w:t>
-            </w:r>
-            <w:proofErr w:type="spellStart"/>
-            <w:r>
-              <w:rPr>
-                <w:rFonts w:ascii="Arial" w:eastAsia="Times New Roman" w:hAnsi="Arial" w:cs="Arial"/>
-                <w:color w:val="333333"/>
-                <w:sz w:val="18"/>
-                <w:szCs w:val="18"/>
-              </w:rPr>
-              <w:t>tuercas</w:t>
-            </w:r>
-            <w:proofErr w:type="spellEnd"/>
+                <w:lang w:val="es-CO"/>
+              </w:rPr>
+              <w:t>ornillos y tuercas</w:t>
+            </w:r>
           </w:p>
           <w:p>
             <w:pPr>
@@ -1136,8 +1014,29 @@
                 <w:color w:val="333333"/>
                 <w:sz w:val="18"/>
                 <w:szCs w:val="18"/>
-              </w:rPr>
-            </w:pPr>
+                <w:lang w:val="es-CO"/>
+              </w:rPr>
+            </w:pPr>
+            <w:r>
+              <w:rPr>
+                <w:rFonts w:ascii="Arial" w:eastAsia="Times New Roman" w:hAnsi="Arial" w:cs="Arial"/>
+                <w:color w:val="333333"/>
+                <w:sz w:val="18"/>
+                <w:szCs w:val="18"/>
+                <w:lang w:val="es-CO"/>
+              </w:rPr>
+              <w:t>P</w:t>
+            </w:r>
+            <w:r>
+              <w:rPr>
+                <w:rFonts w:ascii="Arial" w:eastAsia="Times New Roman" w:hAnsi="Arial" w:cs="Arial"/>
+                <w:color w:val="333333"/>
+                <w:sz w:val="18"/>
+                <w:szCs w:val="18"/>
+                <w:lang w:val="es-CO"/>
+              </w:rPr>
+              <w:t xml:space="preserve">ila </w:t>
+            </w:r>
             <w:proofErr w:type="spellStart"/>
             <w:r>
               <w:rPr>
@@ -1145,17 +1044,9 @@
                 <w:color w:val="333333"/>
                 <w:sz w:val="18"/>
                 <w:szCs w:val="18"/>
-              </w:rPr>
-              <w:t>P</w:t>
-            </w:r>
-            <w:r>
-              <w:rPr>
-                <w:rFonts w:ascii="Arial" w:eastAsia="Times New Roman" w:hAnsi="Arial" w:cs="Arial"/>
-                <w:color w:val="333333"/>
-                <w:sz w:val="18"/>
-                <w:szCs w:val="18"/>
-              </w:rPr>
-              <w:t>ila</w:t>
+                <w:lang w:val="es-CO"/>
+              </w:rPr>
+              <w:t>Lipo</w:t>
             </w:r>
             <w:proofErr w:type="spellEnd"/>
             <w:r>
@@ -1164,47 +1055,9 @@
                 <w:color w:val="333333"/>
                 <w:sz w:val="18"/>
                 <w:szCs w:val="18"/>
-              </w:rPr>
-              <w:t xml:space="preserve"> </w:t>
-            </w:r>
-            <w:proofErr w:type="spellStart"/>
-            <w:r>
-              <w:rPr>
-                <w:rFonts w:ascii="Arial" w:eastAsia="Times New Roman" w:hAnsi="Arial" w:cs="Arial"/>
-                <w:color w:val="333333"/>
-                <w:sz w:val="18"/>
-                <w:szCs w:val="18"/>
-              </w:rPr>
-              <w:t>Lipo</w:t>
-            </w:r>
-            <w:proofErr w:type="spellEnd"/>
-            <w:r>
-              <w:rPr>
-                <w:rFonts w:ascii="Arial" w:eastAsia="Times New Roman" w:hAnsi="Arial" w:cs="Arial"/>
-                <w:color w:val="333333"/>
-                <w:sz w:val="18"/>
-                <w:szCs w:val="18"/>
-              </w:rPr>
-              <w:t xml:space="preserve"> </w:t>
-            </w:r>
-            <w:r>
-              <w:rPr>
-                <w:rFonts w:ascii="Arial" w:eastAsia="Times New Roman" w:hAnsi="Arial" w:cs="Arial"/>
-                <w:color w:val="333333"/>
-                <w:sz w:val="18"/>
-                <w:szCs w:val="18"/>
-                <w:lang w:val="es-CO"/>
-              </w:rPr>
-              <w:t>500mAh</w:t>
-            </w:r>
-            <w:r>
-              <w:rPr>
-                <w:rFonts w:ascii="Arial" w:eastAsia="Times New Roman" w:hAnsi="Arial" w:cs="Arial"/>
-                <w:color w:val="333333"/>
-                <w:sz w:val="18"/>
-                <w:szCs w:val="18"/>
-              </w:rPr>
-              <w:t>, 7.4V</w:t>
+                <w:lang w:val="es-CO"/>
+              </w:rPr>
+              <w:t xml:space="preserve"> 500mAh, 7.4V</w:t>
             </w:r>
           </w:p>
           <w:p>
@@ -1221,14 +1074,16 @@
                 <w:color w:val="333333"/>
                 <w:sz w:val="18"/>
                 <w:szCs w:val="18"/>
-              </w:rPr>
-            </w:pPr>
-            <w:r>
-              <w:rPr>
-                <w:rFonts w:ascii="Arial" w:eastAsia="Times New Roman" w:hAnsi="Arial" w:cs="Arial"/>
-                <w:color w:val="333333"/>
-                <w:sz w:val="18"/>
-                <w:szCs w:val="18"/>
+                <w:lang w:val="es-CO"/>
+              </w:rPr>
+            </w:pPr>
+            <w:r>
+              <w:rPr>
+                <w:rFonts w:ascii="Arial" w:eastAsia="Times New Roman" w:hAnsi="Arial" w:cs="Arial"/>
+                <w:color w:val="333333"/>
+                <w:sz w:val="18"/>
+                <w:szCs w:val="18"/>
+                <w:lang w:val="es-CO"/>
               </w:rPr>
               <w:t>J</w:t>
             </w:r>
@@ -1238,6 +1093,7 @@
                 <w:color w:val="333333"/>
                 <w:sz w:val="18"/>
                 <w:szCs w:val="18"/>
+                <w:lang w:val="es-CO"/>
               </w:rPr>
               <w:t>umpers</w:t>
             </w:r>
@@ -1256,6 +1112,7 @@
                 <w:color w:val="333333"/>
                 <w:sz w:val="18"/>
                 <w:szCs w:val="18"/>
+                <w:lang w:val="es-CO"/>
               </w:rPr>
             </w:pPr>
             <w:proofErr w:type="spellStart"/>
@@ -1265,6 +1122,7 @@
                 <w:color w:val="333333"/>
                 <w:sz w:val="18"/>
                 <w:szCs w:val="18"/>
+                <w:lang w:val="es-CO"/>
               </w:rPr>
               <w:t>B</w:t>
             </w:r>
@@ -1274,6 +1132,7 @@
                 <w:color w:val="333333"/>
                 <w:sz w:val="18"/>
                 <w:szCs w:val="18"/>
+                <w:lang w:val="es-CO"/>
               </w:rPr>
               <w:t>aquela</w:t>
             </w:r>
@@ -1293,15 +1152,16 @@
                 <w:color w:val="333333"/>
                 <w:sz w:val="18"/>
                 <w:szCs w:val="18"/>
-              </w:rPr>
-            </w:pPr>
-            <w:proofErr w:type="spellStart"/>
-            <w:r>
-              <w:rPr>
-                <w:rFonts w:ascii="Arial" w:eastAsia="Times New Roman" w:hAnsi="Arial" w:cs="Arial"/>
-                <w:color w:val="333333"/>
-                <w:sz w:val="18"/>
-                <w:szCs w:val="18"/>
+                <w:lang w:val="es-CO"/>
+              </w:rPr>
+            </w:pPr>
+            <w:r>
+              <w:rPr>
+                <w:rFonts w:ascii="Arial" w:eastAsia="Times New Roman" w:hAnsi="Arial" w:cs="Arial"/>
+                <w:color w:val="333333"/>
+                <w:sz w:val="18"/>
+                <w:szCs w:val="18"/>
+                <w:lang w:val="es-CO"/>
               </w:rPr>
               <w:t>C</w:t>
             </w:r>
@@ -1311,38 +1171,9 @@
                 <w:color w:val="333333"/>
                 <w:sz w:val="18"/>
                 <w:szCs w:val="18"/>
-              </w:rPr>
-              <w:t>ircuito</w:t>
-            </w:r>
-            <w:proofErr w:type="spellEnd"/>
-            <w:r>
-              <w:rPr>
-                <w:rFonts w:ascii="Arial" w:eastAsia="Times New Roman" w:hAnsi="Arial" w:cs="Arial"/>
-                <w:color w:val="333333"/>
-                <w:sz w:val="18"/>
-                <w:szCs w:val="18"/>
-              </w:rPr>
-              <w:t xml:space="preserve"> </w:t>
-            </w:r>
-            <w:proofErr w:type="spellStart"/>
-            <w:r>
-              <w:rPr>
-                <w:rFonts w:ascii="Arial" w:eastAsia="Times New Roman" w:hAnsi="Arial" w:cs="Arial"/>
-                <w:color w:val="333333"/>
-                <w:sz w:val="18"/>
-                <w:szCs w:val="18"/>
-              </w:rPr>
-              <w:t>integrado</w:t>
-            </w:r>
-            <w:proofErr w:type="spellEnd"/>
-            <w:r>
-              <w:rPr>
-                <w:rFonts w:ascii="Arial" w:eastAsia="Times New Roman" w:hAnsi="Arial" w:cs="Arial"/>
-                <w:color w:val="333333"/>
-                <w:sz w:val="18"/>
-                <w:szCs w:val="18"/>
-              </w:rPr>
-              <w:t xml:space="preserve"> L293D</w:t>
+                <w:lang w:val="es-CO"/>
+              </w:rPr>
+              <w:t>ircuito integrado L293D</w:t>
             </w:r>
           </w:p>
           <w:p>
@@ -1359,15 +1190,16 @@
                 <w:color w:val="333333"/>
                 <w:sz w:val="18"/>
                 <w:szCs w:val="18"/>
-              </w:rPr>
-            </w:pPr>
-            <w:proofErr w:type="spellStart"/>
-            <w:r>
-              <w:rPr>
-                <w:rFonts w:ascii="Arial" w:eastAsia="Times New Roman" w:hAnsi="Arial" w:cs="Arial"/>
-                <w:color w:val="333333"/>
-                <w:sz w:val="18"/>
-                <w:szCs w:val="18"/>
+                <w:lang w:val="es-CO"/>
+              </w:rPr>
+            </w:pPr>
+            <w:r>
+              <w:rPr>
+                <w:rFonts w:ascii="Arial" w:eastAsia="Times New Roman" w:hAnsi="Arial" w:cs="Arial"/>
+                <w:color w:val="333333"/>
+                <w:sz w:val="18"/>
+                <w:szCs w:val="18"/>
+                <w:lang w:val="es-CO"/>
               </w:rPr>
               <w:t>R</w:t>
             </w:r>
@@ -1377,10 +1209,10 @@
                 <w:color w:val="333333"/>
                 <w:sz w:val="18"/>
                 <w:szCs w:val="18"/>
+                <w:lang w:val="es-CO"/>
               </w:rPr>
               <w:t>esistencias</w:t>
             </w:r>
-            <w:proofErr w:type="spellEnd"/>
           </w:p>
           <w:p>
             <w:pPr>
@@ -1396,14 +1228,16 @@
                 <w:color w:val="333333"/>
                 <w:sz w:val="18"/>
                 <w:szCs w:val="18"/>
-              </w:rPr>
-            </w:pPr>
-            <w:r>
-              <w:rPr>
-                <w:rFonts w:ascii="Arial" w:eastAsia="Times New Roman" w:hAnsi="Arial" w:cs="Arial"/>
-                <w:color w:val="333333"/>
-                <w:sz w:val="18"/>
-                <w:szCs w:val="18"/>
+                <w:lang w:val="es-CO"/>
+              </w:rPr>
+            </w:pPr>
+            <w:r>
+              <w:rPr>
+                <w:rFonts w:ascii="Arial" w:eastAsia="Times New Roman" w:hAnsi="Arial" w:cs="Arial"/>
+                <w:color w:val="333333"/>
+                <w:sz w:val="18"/>
+                <w:szCs w:val="18"/>
+                <w:lang w:val="es-CO"/>
               </w:rPr>
               <w:t>LED</w:t>
             </w:r>
@@ -1422,36 +1256,18 @@
                 <w:color w:val="333333"/>
                 <w:sz w:val="18"/>
                 <w:szCs w:val="18"/>
-              </w:rPr>
-            </w:pPr>
-            <w:proofErr w:type="spellStart"/>
+                <w:lang w:val="es-CO"/>
+              </w:rPr>
+            </w:pPr>
             <w:r>
               <w:rPr>
                 <w:rFonts w:ascii="Arial" w:hAnsi="Arial" w:cs="Arial"/>
                 <w:sz w:val="18"/>
                 <w:szCs w:val="18"/>
-              </w:rPr>
-              <w:t>Regulador</w:t>
-            </w:r>
-            <w:proofErr w:type="spellEnd"/>
-            <w:r>
-              <w:rPr>
-                <w:rFonts w:ascii="Arial" w:hAnsi="Arial" w:cs="Arial"/>
-                <w:sz w:val="18"/>
-                <w:szCs w:val="18"/>
-              </w:rPr>
-              <w:t xml:space="preserve"> </w:t>
-            </w:r>
-            <w:proofErr w:type="spellStart"/>
-            <w:r>
-              <w:rPr>
-                <w:rFonts w:ascii="Arial" w:hAnsi="Arial" w:cs="Arial"/>
-                <w:sz w:val="18"/>
-                <w:szCs w:val="18"/>
-              </w:rPr>
-              <w:t>Ajustable</w:t>
-            </w:r>
-            <w:proofErr w:type="spellEnd"/>
+                <w:lang w:val="es-CO"/>
+              </w:rPr>
+              <w:t>Regulador Ajustable</w:t>
+            </w:r>
           </w:p>
           <w:p>
             <w:pPr>
@@ -1467,6 +1283,7 @@
                 <w:color w:val="333333"/>
                 <w:sz w:val="20"/>
                 <w:szCs w:val="20"/>
+                <w:lang w:val="es-CO"/>
               </w:rPr>
             </w:pPr>
             <w:r>
@@ -1478,7 +1295,18 @@
                 <w:szCs w:val="20"/>
                 <w:lang w:val="es-CO" w:eastAsia="es-CO"/>
               </w:rPr>
-              <w:t>Soporte para micro motor plástico negra</w:t>
+              <w:t xml:space="preserve">Soporte para micro motor </w:t>
+            </w:r>
+            <w:r>
+              <w:rPr>
+                <w:rFonts w:ascii="Arial" w:eastAsia="Times New Roman" w:hAnsi="Arial" w:cs="Arial"/>
+                <w:color w:val="3A3939"/>
+                <w:kern w:val="36"/>
+                <w:sz w:val="20"/>
+                <w:szCs w:val="20"/>
+                <w:lang w:val="es-CO" w:eastAsia="es-CO"/>
+              </w:rPr>
+              <w:t>plástico negro</w:t>
             </w:r>
           </w:p>
         </w:tc>
@@ -1500,15 +1328,16 @@
           <w:p>
             <w:pPr>
               <w:spacing w:after="0" w:line="240" w:lineRule="auto"/>
+              <w:jc w:val="center"/>
               <w:rPr>
                 <w:rFonts w:ascii="Arial" w:eastAsia="Times New Roman" w:hAnsi="Arial" w:cs="Arial"/>
                 <w:b/>
                 <w:color w:val="333333"/>
                 <w:sz w:val="18"/>
                 <w:szCs w:val="18"/>
-              </w:rPr>
-            </w:pPr>
-            <w:proofErr w:type="spellStart"/>
+                <w:lang w:val="es-CO"/>
+              </w:rPr>
+            </w:pPr>
             <w:r>
               <w:rPr>
                 <w:rFonts w:ascii="Arial" w:eastAsia="Times New Roman" w:hAnsi="Arial" w:cs="Arial"/>
@@ -1516,10 +1345,10 @@
                 <w:color w:val="333333"/>
                 <w:sz w:val="18"/>
                 <w:szCs w:val="18"/>
+                <w:lang w:val="es-CO"/>
               </w:rPr>
               <w:t>Problemas</w:t>
             </w:r>
-            <w:proofErr w:type="spellEnd"/>
           </w:p>
         </w:tc>
         <w:tc>
@@ -1543,6 +1372,7 @@
               </w:numPr>
               <w:spacing w:after="0" w:line="240" w:lineRule="auto"/>
               <w:ind w:left="360"/>
+              <w:jc w:val="both"/>
               <w:textAlignment w:val="baseline"/>
               <w:rPr>
                 <w:rFonts w:ascii="Arial" w:eastAsia="Times New Roman" w:hAnsi="Arial" w:cs="Arial"/>
@@ -1604,37 +1434,47 @@
                 <w:szCs w:val="18"/>
                 <w:lang w:val="es-CO"/>
               </w:rPr>
-              <w:t xml:space="preserve">, por lo tanto se eligió la batería </w:t>
-            </w:r>
-            <w:r>
-              <w:rPr>
-                <w:rFonts w:ascii="Arial" w:eastAsia="Times New Roman" w:hAnsi="Arial" w:cs="Arial"/>
-                <w:color w:val="333333"/>
-                <w:sz w:val="18"/>
-                <w:szCs w:val="18"/>
-                <w:lang w:val="es-CO"/>
-              </w:rPr>
-              <w:t xml:space="preserve"> LiPo-500mAh, pila 7.4</w:t>
-            </w:r>
-            <w:r>
-              <w:rPr>
-                <w:rFonts w:ascii="Arial" w:eastAsia="Times New Roman" w:hAnsi="Arial" w:cs="Arial"/>
-                <w:color w:val="333333"/>
-                <w:sz w:val="18"/>
-                <w:szCs w:val="18"/>
-                <w:lang w:val="es-CO"/>
-              </w:rPr>
-              <w:t>V</w:t>
-            </w:r>
-            <w:r>
-              <w:rPr>
-                <w:rFonts w:ascii="Arial" w:eastAsia="Times New Roman" w:hAnsi="Arial" w:cs="Arial"/>
-                <w:color w:val="333333"/>
-                <w:sz w:val="18"/>
-                <w:szCs w:val="18"/>
-                <w:lang w:val="es-CO"/>
-              </w:rPr>
-              <w:t xml:space="preserve">, que es de un tamaño más apropiado para el diseño. </w:t>
+              <w:t xml:space="preserve">, por lo </w:t>
+            </w:r>
+            <w:r>
+              <w:rPr>
+                <w:rFonts w:ascii="Arial" w:eastAsia="Times New Roman" w:hAnsi="Arial" w:cs="Arial"/>
+                <w:color w:val="333333"/>
+                <w:sz w:val="18"/>
+                <w:szCs w:val="18"/>
+                <w:lang w:val="es-CO"/>
+              </w:rPr>
+              <w:t>tanto,</w:t>
+            </w:r>
+            <w:r>
+              <w:rPr>
+                <w:rFonts w:ascii="Arial" w:eastAsia="Times New Roman" w:hAnsi="Arial" w:cs="Arial"/>
+                <w:color w:val="333333"/>
+                <w:sz w:val="18"/>
+                <w:szCs w:val="18"/>
+                <w:lang w:val="es-CO"/>
+              </w:rPr>
+              <w:t xml:space="preserve"> se eligió la </w:t>
+            </w:r>
+            <w:r>
+              <w:rPr>
+                <w:rFonts w:ascii="Arial" w:eastAsia="Times New Roman" w:hAnsi="Arial" w:cs="Arial"/>
+                <w:color w:val="333333"/>
+                <w:sz w:val="18"/>
+                <w:szCs w:val="18"/>
+                <w:lang w:val="es-CO"/>
+              </w:rPr>
+              <w:t>batería LiPo</w:t>
+            </w:r>
+            <w:r>
+              <w:rPr>
+                <w:rFonts w:ascii="Arial" w:eastAsia="Times New Roman" w:hAnsi="Arial" w:cs="Arial"/>
+                <w:color w:val="333333"/>
+                <w:sz w:val="18"/>
+                <w:szCs w:val="18"/>
+                <w:lang w:val="es-CO"/>
+              </w:rPr>
+              <w:t xml:space="preserve">-500mAh, pila 7.4V, que es de un tamaño más apropiado para el diseño. </w:t>
             </w:r>
           </w:p>
           <w:p>
@@ -1645,6 +1485,7 @@
               </w:numPr>
               <w:spacing w:after="0" w:line="240" w:lineRule="auto"/>
               <w:ind w:left="360"/>
+              <w:jc w:val="both"/>
               <w:textAlignment w:val="baseline"/>
               <w:rPr>
                 <w:rFonts w:ascii="Arial" w:eastAsia="Times New Roman" w:hAnsi="Arial" w:cs="Arial"/>
@@ -1684,7 +1525,57 @@
                 <w:szCs w:val="18"/>
                 <w:lang w:val="es-CO"/>
               </w:rPr>
-              <w:t xml:space="preserve"> presenta una geometría piramidal, por lo tanto el espacio disponible para el ensamble de los componentes electrónicos, se redujo considerablemente, por lo tanto se tuvo que reajustar la distribución de los componentes en la </w:t>
+              <w:t xml:space="preserve"> presenta una geometría piramidal, por </w:t>
+            </w:r>
+            <w:r>
+              <w:rPr>
+                <w:rFonts w:ascii="Arial" w:eastAsia="Times New Roman" w:hAnsi="Arial" w:cs="Arial"/>
+                <w:color w:val="333333"/>
+                <w:sz w:val="18"/>
+                <w:szCs w:val="18"/>
+                <w:lang w:val="es-CO"/>
+              </w:rPr>
+              <w:t>ende</w:t>
+            </w:r>
+            <w:r>
+              <w:rPr>
+                <w:rFonts w:ascii="Arial" w:eastAsia="Times New Roman" w:hAnsi="Arial" w:cs="Arial"/>
+                <w:color w:val="333333"/>
+                <w:sz w:val="18"/>
+                <w:szCs w:val="18"/>
+                <w:lang w:val="es-CO"/>
+              </w:rPr>
+              <w:t>,</w:t>
+            </w:r>
+            <w:r>
+              <w:rPr>
+                <w:rFonts w:ascii="Arial" w:eastAsia="Times New Roman" w:hAnsi="Arial" w:cs="Arial"/>
+                <w:color w:val="333333"/>
+                <w:sz w:val="18"/>
+                <w:szCs w:val="18"/>
+                <w:lang w:val="es-CO"/>
+              </w:rPr>
+              <w:t xml:space="preserve"> el espacio disponible para el ensamble de los componentes electrónicos, se redujo considerablemente, por lo tanto</w:t>
+            </w:r>
+            <w:r>
+              <w:rPr>
+                <w:rFonts w:ascii="Arial" w:eastAsia="Times New Roman" w:hAnsi="Arial" w:cs="Arial"/>
+                <w:color w:val="333333"/>
+                <w:sz w:val="18"/>
+                <w:szCs w:val="18"/>
+                <w:lang w:val="es-CO"/>
+              </w:rPr>
+              <w:t>,</w:t>
+            </w:r>
+            <w:r>
+              <w:rPr>
+                <w:rFonts w:ascii="Arial" w:eastAsia="Times New Roman" w:hAnsi="Arial" w:cs="Arial"/>
+                <w:color w:val="333333"/>
+                <w:sz w:val="18"/>
+                <w:szCs w:val="18"/>
+                <w:lang w:val="es-CO"/>
+              </w:rPr>
+              <w:t xml:space="preserve"> se tuvo que reajustar la distribución de los componentes en la </w:t>
             </w:r>
             <w:proofErr w:type="spellStart"/>
             <w:r>
@@ -1728,15 +1619,16 @@
           <w:p>
             <w:pPr>
               <w:spacing w:after="0" w:line="240" w:lineRule="auto"/>
+              <w:jc w:val="center"/>
               <w:rPr>
                 <w:rFonts w:ascii="Arial" w:eastAsia="Times New Roman" w:hAnsi="Arial" w:cs="Arial"/>
                 <w:b/>
                 <w:color w:val="333333"/>
                 <w:sz w:val="18"/>
                 <w:szCs w:val="18"/>
-              </w:rPr>
-            </w:pPr>
-            <w:proofErr w:type="spellStart"/>
+                <w:lang w:val="es-CO"/>
+              </w:rPr>
+            </w:pPr>
             <w:r>
               <w:rPr>
                 <w:rFonts w:ascii="Arial" w:eastAsia="Times New Roman" w:hAnsi="Arial" w:cs="Arial"/>
@@ -1744,10 +1636,10 @@
                 <w:color w:val="333333"/>
                 <w:sz w:val="18"/>
                 <w:szCs w:val="18"/>
+                <w:lang w:val="es-CO"/>
               </w:rPr>
               <w:t>Conclusiones</w:t>
             </w:r>
-            <w:proofErr w:type="spellEnd"/>
           </w:p>
         </w:tc>
         <w:tc>
@@ -1771,6 +1663,7 @@
               </w:numPr>
               <w:spacing w:after="0" w:line="240" w:lineRule="auto"/>
               <w:ind w:left="360"/>
+              <w:jc w:val="both"/>
               <w:textAlignment w:val="baseline"/>
               <w:rPr>
                 <w:rFonts w:ascii="Arial" w:eastAsia="Times New Roman" w:hAnsi="Arial" w:cs="Arial"/>
@@ -1788,7 +1681,67 @@
                 <w:szCs w:val="18"/>
                 <w:lang w:val="es-CO"/>
               </w:rPr>
-              <w:t xml:space="preserve">Se pudo implementar todo lo aprendido en el transcurso del materia Sistemas Embebidos, ya que para este proyecto, se utilizó los conocimientos para el control </w:t>
+              <w:t>Se pudo implementar todo lo aprendido en el transcurso de</w:t>
+            </w:r>
+            <w:r>
+              <w:rPr>
+                <w:rFonts w:ascii="Arial" w:eastAsia="Times New Roman" w:hAnsi="Arial" w:cs="Arial"/>
+                <w:color w:val="333333"/>
+                <w:sz w:val="18"/>
+                <w:szCs w:val="18"/>
+                <w:lang w:val="es-CO"/>
+              </w:rPr>
+              <w:t xml:space="preserve"> </w:t>
+            </w:r>
+            <w:r>
+              <w:rPr>
+                <w:rFonts w:ascii="Arial" w:eastAsia="Times New Roman" w:hAnsi="Arial" w:cs="Arial"/>
+                <w:color w:val="333333"/>
+                <w:sz w:val="18"/>
+                <w:szCs w:val="18"/>
+                <w:lang w:val="es-CO"/>
+              </w:rPr>
+              <w:t>l</w:t>
+            </w:r>
+            <w:r>
+              <w:rPr>
+                <w:rFonts w:ascii="Arial" w:eastAsia="Times New Roman" w:hAnsi="Arial" w:cs="Arial"/>
+                <w:color w:val="333333"/>
+                <w:sz w:val="18"/>
+                <w:szCs w:val="18"/>
+                <w:lang w:val="es-CO"/>
+              </w:rPr>
+              <w:t>a</w:t>
+            </w:r>
+            <w:r>
+              <w:rPr>
+                <w:rFonts w:ascii="Arial" w:eastAsia="Times New Roman" w:hAnsi="Arial" w:cs="Arial"/>
+                <w:color w:val="333333"/>
+                <w:sz w:val="18"/>
+                <w:szCs w:val="18"/>
+                <w:lang w:val="es-CO"/>
+              </w:rPr>
+              <w:t xml:space="preserve"> materia Sistemas Embebidos, </w:t>
+            </w:r>
+            <w:r>
+              <w:rPr>
+                <w:rFonts w:ascii="Arial" w:eastAsia="Times New Roman" w:hAnsi="Arial" w:cs="Arial"/>
+                <w:color w:val="333333"/>
+                <w:sz w:val="18"/>
+                <w:szCs w:val="18"/>
+                <w:lang w:val="es-CO"/>
+              </w:rPr>
+              <w:t>ya que,</w:t>
+            </w:r>
+            <w:r>
+              <w:rPr>
+                <w:rFonts w:ascii="Arial" w:eastAsia="Times New Roman" w:hAnsi="Arial" w:cs="Arial"/>
+                <w:color w:val="333333"/>
+                <w:sz w:val="18"/>
+                <w:szCs w:val="18"/>
+                <w:lang w:val="es-CO"/>
+              </w:rPr>
+              <w:t xml:space="preserve"> para este proyecto, se utilizó los conocimientos para el control </w:t>
             </w:r>
             <w:proofErr w:type="spellStart"/>
             <w:r>
@@ -1831,25 +1784,28 @@
               </w:numPr>
               <w:spacing w:after="0" w:line="240" w:lineRule="auto"/>
               <w:ind w:left="360"/>
+              <w:jc w:val="both"/>
               <w:textAlignment w:val="baseline"/>
               <w:rPr>
-                <w:rFonts w:ascii="Arial" w:eastAsia="Times New Roman" w:hAnsi="Arial" w:cs="Arial"/>
-                <w:color w:val="333333"/>
-                <w:sz w:val="18"/>
-                <w:szCs w:val="18"/>
-                <w:lang w:val="es-CO"/>
-              </w:rPr>
-            </w:pPr>
-            <w:r>
-              <w:rPr>
-                <w:rFonts w:ascii="Arial" w:eastAsia="Times New Roman" w:hAnsi="Arial" w:cs="Arial"/>
-                <w:color w:val="333333"/>
-                <w:sz w:val="18"/>
-                <w:szCs w:val="18"/>
-                <w:lang w:val="es-CO"/>
-              </w:rPr>
-              <w:t>La lógica adquirida durante la elaboración de todos los proyectos elaborados, fue fundamental para que el robot sumo fuera autónomo.</w:t>
-            </w:r>
+                <w:rFonts w:ascii="Arial" w:hAnsi="Arial" w:cs="Arial"/>
+                <w:color w:val="333333"/>
+                <w:sz w:val="18"/>
+                <w:szCs w:val="18"/>
+                <w:lang w:val="es-MX"/>
+              </w:rPr>
+            </w:pPr>
+            <w:r>
+              <w:rPr>
+                <w:rFonts w:ascii="Arial" w:hAnsi="Arial" w:cs="Arial"/>
+                <w:color w:val="333333"/>
+                <w:sz w:val="18"/>
+                <w:szCs w:val="18"/>
+                <w:lang w:val="es-MX"/>
+              </w:rPr>
+              <w:t>La lógica adquirida durante el desarrollo de todos los proyectos propuestos en el curso, es fundamental para que el robot sumo cumpla con todos los requerimientos solicitados de manera óptima.</w:t>
+            </w:r>
+            <w:bookmarkStart w:id="0" w:name="_GoBack"/>
+            <w:bookmarkEnd w:id="0"/>
           </w:p>
         </w:tc>
       </w:tr>
@@ -1870,15 +1826,16 @@
           <w:p>
             <w:pPr>
               <w:spacing w:after="0" w:line="240" w:lineRule="auto"/>
+              <w:jc w:val="center"/>
               <w:rPr>
                 <w:rFonts w:ascii="Arial" w:eastAsia="Times New Roman" w:hAnsi="Arial" w:cs="Arial"/>
                 <w:b/>
                 <w:color w:val="333333"/>
                 <w:sz w:val="18"/>
                 <w:szCs w:val="18"/>
-              </w:rPr>
-            </w:pPr>
-            <w:proofErr w:type="spellStart"/>
+                <w:lang w:val="es-CO"/>
+              </w:rPr>
+            </w:pPr>
             <w:r>
               <w:rPr>
                 <w:rFonts w:ascii="Arial" w:eastAsia="Times New Roman" w:hAnsi="Arial" w:cs="Arial"/>
@@ -1886,10 +1843,10 @@
                 <w:color w:val="333333"/>
                 <w:sz w:val="18"/>
                 <w:szCs w:val="18"/>
+                <w:lang w:val="es-CO"/>
               </w:rPr>
               <w:t>Historial</w:t>
             </w:r>
-            <w:proofErr w:type="spellEnd"/>
           </w:p>
         </w:tc>
         <w:tc>
@@ -1936,8 +1893,6 @@
               </w:rPr>
               <w:t xml:space="preserve"> de mayo</w:t>
             </w:r>
-            <w:bookmarkStart w:id="0" w:name="_GoBack"/>
-            <w:bookmarkEnd w:id="0"/>
             <w:r>
               <w:rPr>
                 <w:rFonts w:ascii="Arial" w:eastAsia="Times New Roman" w:hAnsi="Arial" w:cs="Arial"/>
@@ -1990,8 +1945,8 @@
 </file>
 
 <file path=word/numbering.xml><?xml version="1.0" encoding="utf-8"?>
-<w:numbering xmlns:wpc="http://schemas.microsoft.com/office/word/2010/wordprocessingCanvas" xmlns:mc="http://schemas.openxmlformats.org/markup-compatibility/2006" xmlns:o="urn:schemas-microsoft-com:office:office" xmlns:r="http://schemas.openxmlformats.org/officeDocument/2006/relationships" xmlns:m="http://schemas.openxmlformats.org/officeDocument/2006/math" xmlns:v="urn:schemas-microsoft-com:vml" xmlns:wp14="http://schemas.microsoft.com/office/word/2010/wordprocessingDrawing" xmlns:wp="http://schemas.openxmlformats.org/drawingml/2006/wordprocessingDrawing" xmlns:w10="urn:schemas-microsoft-com:office:word" xmlns:w="http://schemas.openxmlformats.org/wordprocessingml/2006/main" xmlns:w14="http://schemas.microsoft.com/office/word/2010/wordml" xmlns:w15="http://schemas.microsoft.com/office/word/2012/wordml" xmlns:wpg="http://schemas.microsoft.com/office/word/2010/wordprocessingGroup" xmlns:wpi="http://schemas.microsoft.com/office/word/2010/wordprocessingInk" xmlns:wne="http://schemas.microsoft.com/office/word/2006/wordml" xmlns:wps="http://schemas.microsoft.com/office/word/2010/wordprocessingShape" mc:Ignorable="w14 w15 wp14">
-  <w:abstractNum w:abstractNumId="0">
+<w:numbering xmlns:wpc="http://schemas.microsoft.com/office/word/2010/wordprocessingCanvas" xmlns:cx="http://schemas.microsoft.com/office/drawing/2014/chartex" xmlns:cx1="http://schemas.microsoft.com/office/drawing/2015/9/8/chartex" xmlns:cx2="http://schemas.microsoft.com/office/drawing/2015/10/21/chartex" xmlns:cx3="http://schemas.microsoft.com/office/drawing/2016/5/9/chartex" xmlns:cx4="http://schemas.microsoft.com/office/drawing/2016/5/10/chartex" xmlns:cx5="http://schemas.microsoft.com/office/drawing/2016/5/11/chartex" xmlns:cx6="http://schemas.microsoft.com/office/drawing/2016/5/12/chartex" xmlns:cx7="http://schemas.microsoft.com/office/drawing/2016/5/13/chartex" xmlns:cx8="http://schemas.microsoft.com/office/drawing/2016/5/14/chartex" xmlns:mc="http://schemas.openxmlformats.org/markup-compatibility/2006" xmlns:aink="http://schemas.microsoft.com/office/drawing/2016/ink" xmlns:am3d="http://schemas.microsoft.com/office/drawing/2017/model3d" xmlns:o="urn:schemas-microsoft-com:office:office" xmlns:r="http://schemas.openxmlformats.org/officeDocument/2006/relationships" xmlns:m="http://schemas.openxmlformats.org/officeDocument/2006/math" xmlns:v="urn:schemas-microsoft-com:vml" xmlns:wp14="http://schemas.microsoft.com/office/word/2010/wordprocessingDrawing" xmlns:wp="http://schemas.openxmlformats.org/drawingml/2006/wordprocessingDrawing" xmlns:w10="urn:schemas-microsoft-com:office:word" xmlns:w="http://schemas.openxmlformats.org/wordprocessingml/2006/main" xmlns:w14="http://schemas.microsoft.com/office/word/2010/wordml" xmlns:w15="http://schemas.microsoft.com/office/word/2012/wordml" xmlns:w16cid="http://schemas.microsoft.com/office/word/2016/wordml/cid" xmlns:w16se="http://schemas.microsoft.com/office/word/2015/wordml/symex" xmlns:wpg="http://schemas.microsoft.com/office/word/2010/wordprocessingGroup" xmlns:wpi="http://schemas.microsoft.com/office/word/2010/wordprocessingInk" xmlns:wne="http://schemas.microsoft.com/office/word/2006/wordml" xmlns:wps="http://schemas.microsoft.com/office/word/2010/wordprocessingShape" mc:Ignorable="w14 w15 w16se w16cid wp14">
+  <w:abstractNum w:abstractNumId="0" w15:restartNumberingAfterBreak="0">
     <w:nsid w:val="004D4A06"/>
     <w:multiLevelType w:val="multilevel"/>
     <w:tmpl w:val="3B823B58"/>
@@ -2140,7 +2095,7 @@
       </w:rPr>
     </w:lvl>
   </w:abstractNum>
-  <w:abstractNum w:abstractNumId="1">
+  <w:abstractNum w:abstractNumId="1" w15:restartNumberingAfterBreak="0">
     <w:nsid w:val="0A297322"/>
     <w:multiLevelType w:val="multilevel"/>
     <w:tmpl w:val="6C348D58"/>
@@ -2289,7 +2244,7 @@
       </w:rPr>
     </w:lvl>
   </w:abstractNum>
-  <w:abstractNum w:abstractNumId="2">
+  <w:abstractNum w:abstractNumId="2" w15:restartNumberingAfterBreak="0">
     <w:nsid w:val="2CE751F3"/>
     <w:multiLevelType w:val="multilevel"/>
     <w:tmpl w:val="20FCDA94"/>
@@ -2451,7 +2406,7 @@
 </file>
 
 <file path=word/styles.xml><?xml version="1.0" encoding="utf-8"?>
-<w:styles xmlns:mc="http://schemas.openxmlformats.org/markup-compatibility/2006" xmlns:r="http://schemas.openxmlformats.org/officeDocument/2006/relationships" xmlns:w="http://schemas.openxmlformats.org/wordprocessingml/2006/main" xmlns:w14="http://schemas.microsoft.com/office/word/2010/wordml" xmlns:w15="http://schemas.microsoft.com/office/word/2012/wordml" mc:Ignorable="w14 w15">
+<w:styles xmlns:mc="http://schemas.openxmlformats.org/markup-compatibility/2006" xmlns:r="http://schemas.openxmlformats.org/officeDocument/2006/relationships" xmlns:w="http://schemas.openxmlformats.org/wordprocessingml/2006/main" xmlns:w14="http://schemas.microsoft.com/office/word/2010/wordml" xmlns:w15="http://schemas.microsoft.com/office/word/2012/wordml" xmlns:w16cid="http://schemas.microsoft.com/office/word/2016/wordml/cid" xmlns:w16se="http://schemas.microsoft.com/office/word/2015/wordml/symex" mc:Ignorable="w14 w15 w16se w16cid">
   <w:docDefaults>
     <w:rPrDefault>
       <w:rPr>
@@ -2467,7 +2422,7 @@
       </w:pPr>
     </w:pPrDefault>
   </w:docDefaults>
-  <w:latentStyles w:defLockedState="0" w:defUIPriority="99" w:defSemiHidden="0" w:defUnhideWhenUsed="0" w:defQFormat="0" w:count="371">
+  <w:latentStyles w:defLockedState="0" w:defUIPriority="99" w:defSemiHidden="0" w:defUnhideWhenUsed="0" w:defQFormat="0" w:count="376">
     <w:lsdException w:name="Normal" w:uiPriority="0" w:qFormat="1"/>
     <w:lsdException w:name="heading 1" w:uiPriority="9" w:qFormat="1"/>
     <w:lsdException w:name="heading 2" w:semiHidden="1" w:uiPriority="9" w:unhideWhenUsed="1" w:qFormat="1"/>
@@ -2839,6 +2794,11 @@
     <w:lsdException w:name="List Table 5 Dark Accent 6" w:uiPriority="50"/>
     <w:lsdException w:name="List Table 6 Colorful Accent 6" w:uiPriority="51"/>
     <w:lsdException w:name="List Table 7 Colorful Accent 6" w:uiPriority="52"/>
+    <w:lsdException w:name="Mention" w:semiHidden="1" w:unhideWhenUsed="1"/>
+    <w:lsdException w:name="Smart Hyperlink" w:semiHidden="1" w:unhideWhenUsed="1"/>
+    <w:lsdException w:name="Hashtag" w:semiHidden="1" w:unhideWhenUsed="1"/>
+    <w:lsdException w:name="Unresolved Mention" w:semiHidden="1" w:unhideWhenUsed="1"/>
+    <w:lsdException w:name="Smart Link" w:semiHidden="1" w:unhideWhenUsed="1"/>
   </w:latentStyles>
   <w:style w:type="paragraph" w:default="1" w:styleId="Normal">
     <w:name w:val="Normal"/>

</xml_diff>